<commit_message>
ASC added for second and third blocks. first and second command for the first block implemented
</commit_message>
<xml_diff>
--- a/docs/АСК для блока выборки команд и операндов.docx
+++ b/docs/АСК для блока выборки команд и операндов.docx
@@ -3,13 +3,8 @@
 <w:document xmlns:wpc="http://schemas.microsoft.com/office/word/2010/wordprocessingCanvas" xmlns:mc="http://schemas.openxmlformats.org/markup-compatibility/2006" xmlns:o="urn:schemas-microsoft-com:office:office" xmlns:r="http://schemas.openxmlformats.org/officeDocument/2006/relationships" xmlns:m="http://schemas.openxmlformats.org/officeDocument/2006/math" xmlns:v="urn:schemas-microsoft-com:vml" xmlns:wp14="http://schemas.microsoft.com/office/word/2010/wordprocessingDrawing" xmlns:wp="http://schemas.openxmlformats.org/drawingml/2006/wordprocessingDrawing" xmlns:w10="urn:schemas-microsoft-com:office:word" xmlns:w="http://schemas.openxmlformats.org/wordprocessingml/2006/main" xmlns:w14="http://schemas.microsoft.com/office/word/2010/wordml" xmlns:wpg="http://schemas.microsoft.com/office/word/2010/wordprocessingGroup" xmlns:wpi="http://schemas.microsoft.com/office/word/2010/wordprocessingInk" xmlns:wne="http://schemas.microsoft.com/office/word/2006/wordml" xmlns:wps="http://schemas.microsoft.com/office/word/2010/wordprocessingShape" mc:Ignorable="w14 wp14">
   <w:body>
     <w:p>
-      <w:proofErr w:type="gramStart"/>
       <w:r>
-        <w:t>ША</w:t>
-      </w:r>
-      <w:proofErr w:type="gramEnd"/>
-      <w:r>
-        <w:t xml:space="preserve"> – 14 бит</w:t>
+        <w:t>ША – 14 бит</w:t>
       </w:r>
       <w:r>
         <w:br/>
@@ -198,7 +193,10 @@
           </w:tcPr>
           <w:p>
             <w:r>
-              <w:t xml:space="preserve">Передать второму блоку адрес </w:t>
+              <w:t xml:space="preserve">Передать второму блоку </w:t>
+            </w:r>
+            <w:r>
+              <w:t xml:space="preserve">операнд из </w:t>
             </w:r>
             <w:r>
               <w:rPr>
@@ -206,6 +204,8 @@
               </w:rPr>
               <w:t>R</w:t>
             </w:r>
+            <w:bookmarkStart w:id="0" w:name="_GoBack"/>
+            <w:bookmarkEnd w:id="0"/>
             <w:r>
               <w:t xml:space="preserve"> и команду</w:t>
             </w:r>
@@ -292,8 +292,6 @@
               </w:rPr>
               <w:t>1</w:t>
             </w:r>
-            <w:bookmarkStart w:id="0" w:name="_GoBack"/>
-            <w:bookmarkEnd w:id="0"/>
           </w:p>
         </w:tc>
         <w:tc>
@@ -514,23 +512,7 @@
               <w:t>В</w:t>
             </w:r>
             <w:r>
-              <w:t>ыполнить команду локально, перейти к след</w:t>
-            </w:r>
-            <w:proofErr w:type="gramStart"/>
-            <w:r>
-              <w:t>.</w:t>
-            </w:r>
-            <w:proofErr w:type="gramEnd"/>
-            <w:r>
-              <w:t xml:space="preserve"> </w:t>
-            </w:r>
-            <w:proofErr w:type="gramStart"/>
-            <w:r>
-              <w:t>к</w:t>
-            </w:r>
-            <w:proofErr w:type="gramEnd"/>
-            <w:r>
-              <w:t>оманде</w:t>
+              <w:t>ыполнить команду локально, перейти к след. команде</w:t>
             </w:r>
           </w:p>
         </w:tc>

</xml_diff>